<commit_message>
Content edits and graphic submissions
I have uploaded a number of content edits that I have made as well as some graphic design elements.
</commit_message>
<xml_diff>
--- a/Chris/Project Features.docx
+++ b/Chris/Project Features.docx
@@ -91,10 +91,7 @@
         </w:numPr>
       </w:pPr>
       <w:r>
-        <w:t>Swing trading (1+ minute trades</w:t>
-      </w:r>
-      <w:r>
-        <w:t>)</w:t>
+        <w:t>Swing trading (1+ minute trades)</w:t>
       </w:r>
     </w:p>
     <w:p>
@@ -106,10 +103,7 @@
         </w:numPr>
       </w:pPr>
       <w:r>
-        <w:t>Trend trading (buying / selling the trend</w:t>
-      </w:r>
-      <w:r>
-        <w:t>)</w:t>
+        <w:t>Trend trading (buying / selling the trend)</w:t>
       </w:r>
     </w:p>
     <w:p>
@@ -284,6 +278,13 @@
       <w:proofErr w:type="gramEnd"/>
       <w:r>
         <w:t xml:space="preserve"> this algorithm will potentially be </w:t>
+      </w:r>
+    </w:p>
+    <w:p/>
+    <w:p/>
+    <w:p>
+      <w:r>
+        <w:t>Should the initial plan be for an AI that trades based off charts and then introduce the learning capabilities first?</w:t>
       </w:r>
     </w:p>
     <w:p/>

</xml_diff>